<commit_message>
lagt til flere bilder
</commit_message>
<xml_diff>
--- a/NTNU_DRIVE/Torturial - pilot/Vidio maler/Thinkercad mal og pilot/Episode 1/TinkerCad episode 1 (Pilot) blinky og arduino  netleser.docx
+++ b/NTNU_DRIVE/Torturial - pilot/Vidio maler/Thinkercad mal og pilot/Episode 1/TinkerCad episode 1 (Pilot) blinky og arduino  netleser.docx
@@ -608,11 +608,9 @@
       <w:r>
         <w:t xml:space="preserve"> vi ved </w:t>
       </w:r>
-      <w:proofErr w:type="spellStart"/>
-      <w:r>
-        <w:t>og</w:t>
-      </w:r>
-      <w:proofErr w:type="spellEnd"/>
+      <w:r>
+        <w:t>å</w:t>
+      </w:r>
       <w:r>
         <w:t xml:space="preserve"> </w:t>
       </w:r>
@@ -2608,8 +2606,6 @@
           </wp:inline>
         </w:drawing>
       </w:r>
-      <w:bookmarkStart w:id="2" w:name="_GoBack"/>
-      <w:bookmarkEnd w:id="2"/>
       <w:r>
         <w:br/>
       </w:r>
@@ -2740,7 +2736,7 @@
       <w:r>
         <w:t xml:space="preserve">T.  </w:t>
       </w:r>
-      <w:commentRangeStart w:id="3"/>
+      <w:commentRangeStart w:id="2"/>
       <w:r>
         <w:t xml:space="preserve">Dette brukes for </w:t>
       </w:r>
@@ -2758,12 +2754,12 @@
       <w:r>
         <w:t xml:space="preserve"> på brettet slik at vi kan få den til og blinke</w:t>
       </w:r>
-      <w:commentRangeEnd w:id="3"/>
+      <w:commentRangeEnd w:id="2"/>
       <w:r>
         <w:rPr>
           <w:rStyle w:val="Merknadsreferanse"/>
         </w:rPr>
-        <w:commentReference w:id="3"/>
+        <w:commentReference w:id="2"/>
       </w:r>
       <w:r>
         <w:t>.</w:t>
@@ -3280,6 +3276,14 @@
         </w:rPr>
         <w:t>Serial.print</w:t>
       </w:r>
+      <w:r>
+        <w:rPr>
+          <w:highlight w:val="cyan"/>
+        </w:rPr>
+        <w:t>ln</w:t>
+      </w:r>
+      <w:bookmarkStart w:id="3" w:name="_GoBack"/>
+      <w:bookmarkEnd w:id="3"/>
       <w:proofErr w:type="spellEnd"/>
       <w:r>
         <w:rPr>
@@ -3515,7 +3519,7 @@
       </w:r>
     </w:p>
   </w:comment>
-  <w:comment w:id="3" w:author="jonathan lundaas" w:date="2018-06-11T18:19:00Z" w:initials="jl">
+  <w:comment w:id="2" w:author="jonathan lundaas" w:date="2018-06-11T18:19:00Z" w:initials="jl">
     <w:p>
       <w:pPr>
         <w:pStyle w:val="Merknadstekst"/>

</xml_diff>